<commit_message>
fix incorrect setting VUnser position and add new function-set isRight on clicking on table item
</commit_message>
<xml_diff>
--- a/goTest/Documentation.docx
+++ b/goTest/Documentation.docx
@@ -1678,28 +1678,7 @@
           <w:szCs w:val="28"/>
           <w:lang w:val="ru-RU"/>
         </w:rPr>
-        <w:t xml:space="preserve">Данное руководство является документацией к программе </w:t>
-      </w:r>
-      <w:proofErr w:type="spellStart"/>
-      <w:r>
-        <w:rPr>
-          <w:rFonts w:ascii="Times New Roman" w:hAnsi="Times New Roman" w:cs="Times New Roman"/>
-          <w:color w:val="auto"/>
-          <w:sz w:val="28"/>
-          <w:szCs w:val="28"/>
-        </w:rPr>
-        <w:t>goTest</w:t>
-      </w:r>
-      <w:proofErr w:type="spellEnd"/>
-      <w:r>
-        <w:rPr>
-          <w:rFonts w:ascii="Times New Roman" w:hAnsi="Times New Roman" w:cs="Times New Roman"/>
-          <w:color w:val="auto"/>
-          <w:sz w:val="28"/>
-          <w:szCs w:val="28"/>
-          <w:lang w:val="ru-RU"/>
-        </w:rPr>
-        <w:t xml:space="preserve">. Программа </w:t>
+        <w:t xml:space="preserve">Программа </w:t>
       </w:r>
       <w:proofErr w:type="spellStart"/>
       <w:r>
@@ -1793,25 +1772,68 @@
         </w:rPr>
         <w:t>Если при первом запуске или в течени</w:t>
       </w:r>
-      <w:proofErr w:type="gramStart"/>
-      <w:r>
-        <w:rPr>
-          <w:rFonts w:ascii="Times New Roman" w:hAnsi="Times New Roman" w:cs="Times New Roman"/>
-          <w:sz w:val="28"/>
-          <w:szCs w:val="28"/>
-          <w:lang w:val="ru-RU"/>
-        </w:rPr>
-        <w:t>и</w:t>
-      </w:r>
-      <w:proofErr w:type="gramEnd"/>
-      <w:r>
-        <w:rPr>
-          <w:rFonts w:ascii="Times New Roman" w:hAnsi="Times New Roman" w:cs="Times New Roman"/>
-          <w:sz w:val="28"/>
-          <w:szCs w:val="28"/>
-          <w:lang w:val="ru-RU"/>
-        </w:rPr>
-        <w:t xml:space="preserve"> работы программы Вы увидите ошибку ˗ пожалуйста, посмотрите в раздел “Ошибки”.</w:t>
+      <w:r>
+        <w:rPr>
+          <w:rFonts w:ascii="Times New Roman" w:hAnsi="Times New Roman" w:cs="Times New Roman"/>
+          <w:sz w:val="28"/>
+          <w:szCs w:val="28"/>
+          <w:lang w:val="ru-RU"/>
+        </w:rPr>
+        <w:t>е</w:t>
+      </w:r>
+      <w:r>
+        <w:rPr>
+          <w:rFonts w:ascii="Times New Roman" w:hAnsi="Times New Roman" w:cs="Times New Roman"/>
+          <w:sz w:val="28"/>
+          <w:szCs w:val="28"/>
+          <w:lang w:val="ru-RU"/>
+        </w:rPr>
+        <w:t xml:space="preserve"> работы программы Вы </w:t>
+      </w:r>
+      <w:r>
+        <w:rPr>
+          <w:rFonts w:ascii="Times New Roman" w:hAnsi="Times New Roman" w:cs="Times New Roman"/>
+          <w:sz w:val="28"/>
+          <w:szCs w:val="28"/>
+          <w:lang w:val="ru-RU"/>
+        </w:rPr>
+        <w:t>заметите</w:t>
+      </w:r>
+      <w:r>
+        <w:rPr>
+          <w:rFonts w:ascii="Times New Roman" w:hAnsi="Times New Roman" w:cs="Times New Roman"/>
+          <w:sz w:val="28"/>
+          <w:szCs w:val="28"/>
+          <w:lang w:val="ru-RU"/>
+        </w:rPr>
+        <w:t xml:space="preserve"> </w:t>
+      </w:r>
+      <w:r>
+        <w:rPr>
+          <w:rFonts w:ascii="Times New Roman" w:hAnsi="Times New Roman" w:cs="Times New Roman"/>
+          <w:sz w:val="28"/>
+          <w:szCs w:val="28"/>
+          <w:lang w:val="ru-RU"/>
+        </w:rPr>
+        <w:t>ошибку,</w:t>
+      </w:r>
+      <w:r>
+        <w:rPr>
+          <w:rFonts w:ascii="Times New Roman" w:hAnsi="Times New Roman" w:cs="Times New Roman"/>
+          <w:sz w:val="28"/>
+          <w:szCs w:val="28"/>
+          <w:lang w:val="ru-RU"/>
+        </w:rPr>
+        <w:t xml:space="preserve"> </w:t>
+      </w:r>
+      <w:r>
+        <w:rPr>
+          <w:rFonts w:ascii="Times New Roman" w:hAnsi="Times New Roman" w:cs="Times New Roman"/>
+          <w:sz w:val="28"/>
+          <w:szCs w:val="28"/>
+          <w:lang w:val="ru-RU"/>
+        </w:rPr>
+        <w:t>пожалуйста, посмотрите в раздел “Ошибки”.</w:t>
       </w:r>
     </w:p>
     <w:p>
@@ -1859,7 +1881,7 @@
           <w:szCs w:val="28"/>
           <w:lang w:val="ru-RU"/>
         </w:rPr>
-        <w:t xml:space="preserve"> пожалуйста, посмотрите соответственно в раздел “Контакты”.</w:t>
+        <w:t xml:space="preserve"> пожалуйста, посмотрите в раздел “Контакты”.</w:t>
       </w:r>
     </w:p>
     <w:p>
@@ -1946,18 +1968,7 @@
           <w:szCs w:val="28"/>
           <w:lang w:val="ru-RU"/>
         </w:rPr>
-        <w:t xml:space="preserve"> </w:t>
-      </w:r>
-      <w:bookmarkStart w:id="2" w:name="_GoBack"/>
-      <w:bookmarkEnd w:id="2"/>
-      <w:r>
-        <w:rPr>
-          <w:rFonts w:ascii="Times New Roman" w:hAnsi="Times New Roman" w:cs="Times New Roman"/>
-          <w:sz w:val="28"/>
-          <w:szCs w:val="28"/>
-          <w:lang w:val="ru-RU"/>
-        </w:rPr>
-        <w:t xml:space="preserve">на компьютер. Запустите  </w:t>
+        <w:t xml:space="preserve"> на компьютер. Запустите  </w:t>
       </w:r>
       <w:proofErr w:type="spellStart"/>
       <w:r>
@@ -1993,7 +2004,16 @@
           <w:szCs w:val="28"/>
           <w:lang w:val="ru-RU"/>
         </w:rPr>
-        <w:t>. при первом запуске программа уведомит Вас, что учетная запись администратора не найдена и предложит создать новую</w:t>
+        <w:t>. П</w:t>
+      </w:r>
+      <w:r>
+        <w:rPr>
+          <w:rFonts w:ascii="Times New Roman" w:hAnsi="Times New Roman" w:cs="Times New Roman"/>
+          <w:sz w:val="28"/>
+          <w:szCs w:val="28"/>
+          <w:lang w:val="ru-RU"/>
+        </w:rPr>
+        <w:t>ри первом запуске программа уведомит Вас, что учетная запись администратора не найдена и предложит создать новую</w:t>
       </w:r>
       <w:r>
         <w:rPr>
@@ -2267,7 +2287,7 @@
           <w:lang w:val="ru-RU"/>
         </w:rPr>
       </w:pPr>
-      <w:bookmarkStart w:id="3" w:name="_Toc536188842"/>
+      <w:bookmarkStart w:id="2" w:name="_Toc536188842"/>
       <w:r>
         <w:rPr>
           <w:rFonts w:ascii="Times New Roman" w:hAnsi="Times New Roman" w:cs="Times New Roman"/>
@@ -2326,7 +2346,28 @@
           <w:szCs w:val="28"/>
           <w:lang w:val="ru-RU"/>
         </w:rPr>
-        <w:t>Для входа под учетной записью администратора необходимо заполнить поля с логином и паролем и нажать на кнопку “Вход”. Прохождение теста не требует создания специальной учетной записи. Для прохождения теста нажмите кнопку “Я студент”.</w:t>
+        <w:t xml:space="preserve">Для входа под учетной записью администратора необходимо заполнить поля с логином и паролем и нажать на кнопку “Вход”. </w:t>
+      </w:r>
+    </w:p>
+    <w:p>
+      <w:pPr>
+        <w:spacing w:after="0" w:line="360" w:lineRule="auto"/>
+        <w:ind w:firstLine="720"/>
+        <w:rPr>
+          <w:rFonts w:ascii="Times New Roman" w:hAnsi="Times New Roman" w:cs="Times New Roman"/>
+          <w:sz w:val="28"/>
+          <w:szCs w:val="28"/>
+          <w:lang w:val="ru-RU"/>
+        </w:rPr>
+      </w:pPr>
+      <w:r>
+        <w:rPr>
+          <w:rFonts w:ascii="Times New Roman" w:hAnsi="Times New Roman" w:cs="Times New Roman"/>
+          <w:sz w:val="28"/>
+          <w:szCs w:val="28"/>
+          <w:lang w:val="ru-RU"/>
+        </w:rPr>
+        <w:t>Прохождение теста не требует создания специальной учетной записи. Для прохождения теста нажмите кнопку “Я студент”.</w:t>
       </w:r>
     </w:p>
     <w:p>
@@ -2366,7 +2407,7 @@
         </w:rPr>
         <w:t>Предмет</w:t>
       </w:r>
-      <w:bookmarkEnd w:id="3"/>
+      <w:bookmarkEnd w:id="2"/>
     </w:p>
     <w:p>
       <w:pPr>
@@ -2381,7 +2422,7 @@
           <w:lang w:val="ru-RU"/>
         </w:rPr>
       </w:pPr>
-      <w:bookmarkStart w:id="4" w:name="_Toc536188843"/>
+      <w:bookmarkStart w:id="3" w:name="_Toc536188843"/>
       <w:r>
         <w:rPr>
           <w:rFonts w:ascii="Times New Roman" w:hAnsi="Times New Roman" w:cs="Times New Roman"/>
@@ -2392,7 +2433,7 @@
         </w:rPr>
         <w:t>Создание предмета</w:t>
       </w:r>
-      <w:bookmarkEnd w:id="4"/>
+      <w:bookmarkEnd w:id="3"/>
     </w:p>
     <w:p>
       <w:pPr>
@@ -2612,7 +2653,25 @@
           <w:szCs w:val="28"/>
           <w:lang w:val="ru-RU"/>
         </w:rPr>
-        <w:t xml:space="preserve"> При успешном создании нового теста появится соответствующее информационное сообщение</w:t>
+        <w:t xml:space="preserve"> При успешном создании нового </w:t>
+      </w:r>
+      <w:r>
+        <w:rPr>
+          <w:rFonts w:ascii="Times New Roman" w:hAnsi="Times New Roman" w:cs="Times New Roman"/>
+          <w:sz w:val="28"/>
+          <w:szCs w:val="28"/>
+          <w:lang w:val="ru-RU"/>
+        </w:rPr>
+        <w:t xml:space="preserve">предмета </w:t>
+      </w:r>
+      <w:r>
+        <w:rPr>
+          <w:rFonts w:ascii="Times New Roman" w:hAnsi="Times New Roman" w:cs="Times New Roman"/>
+          <w:sz w:val="28"/>
+          <w:szCs w:val="28"/>
+          <w:lang w:val="ru-RU"/>
+        </w:rPr>
+        <w:t>появится соответствующее информационное сообщение</w:t>
       </w:r>
       <w:r>
         <w:rPr>
@@ -2673,7 +2732,7 @@
           <w:lang w:val="ru-RU"/>
         </w:rPr>
       </w:pPr>
-      <w:bookmarkStart w:id="5" w:name="_Toc536188844"/>
+      <w:bookmarkStart w:id="4" w:name="_Toc536188844"/>
       <w:r>
         <w:rPr>
           <w:rFonts w:ascii="Times New Roman" w:hAnsi="Times New Roman" w:cs="Times New Roman"/>
@@ -2685,7 +2744,7 @@
         <w:lastRenderedPageBreak/>
         <w:t>Изменение предмета</w:t>
       </w:r>
-      <w:bookmarkEnd w:id="5"/>
+      <w:bookmarkEnd w:id="4"/>
     </w:p>
     <w:p>
       <w:pPr>
@@ -2800,7 +2859,7 @@
           <w:lang w:val="ru-RU"/>
         </w:rPr>
       </w:pPr>
-      <w:bookmarkStart w:id="6" w:name="_Toc536188845"/>
+      <w:bookmarkStart w:id="5" w:name="_Toc536188845"/>
       <w:r>
         <w:rPr>
           <w:rFonts w:ascii="Times New Roman" w:hAnsi="Times New Roman" w:cs="Times New Roman"/>
@@ -2988,7 +3047,7 @@
         <w:lastRenderedPageBreak/>
         <w:t>Удаление предмета</w:t>
       </w:r>
-      <w:bookmarkEnd w:id="6"/>
+      <w:bookmarkEnd w:id="5"/>
     </w:p>
     <w:p>
       <w:pPr>
@@ -3342,7 +3401,7 @@
           <w:lang w:val="ru-RU"/>
         </w:rPr>
       </w:pPr>
-      <w:bookmarkStart w:id="7" w:name="_Toc536188846"/>
+      <w:bookmarkStart w:id="6" w:name="_Toc536188846"/>
       <w:r>
         <w:rPr>
           <w:rFonts w:ascii="Times New Roman" w:hAnsi="Times New Roman" w:cs="Times New Roman"/>
@@ -3354,7 +3413,7 @@
         <w:lastRenderedPageBreak/>
         <w:t>Тест</w:t>
       </w:r>
-      <w:bookmarkEnd w:id="7"/>
+      <w:bookmarkEnd w:id="6"/>
     </w:p>
     <w:p>
       <w:pPr>
@@ -3369,7 +3428,7 @@
           <w:lang w:val="ru-RU"/>
         </w:rPr>
       </w:pPr>
-      <w:bookmarkStart w:id="8" w:name="_Toc536188847"/>
+      <w:bookmarkStart w:id="7" w:name="_Toc536188847"/>
       <w:r>
         <w:rPr>
           <w:rFonts w:ascii="Times New Roman" w:hAnsi="Times New Roman" w:cs="Times New Roman"/>
@@ -3380,7 +3439,7 @@
         </w:rPr>
         <w:t>Создание теста</w:t>
       </w:r>
-      <w:bookmarkEnd w:id="8"/>
+      <w:bookmarkEnd w:id="7"/>
     </w:p>
     <w:p>
       <w:pPr>
@@ -4179,7 +4238,7 @@
           <w:lang w:val="ru-RU"/>
         </w:rPr>
       </w:pPr>
-      <w:bookmarkStart w:id="9" w:name="_Toc536188848"/>
+      <w:bookmarkStart w:id="8" w:name="_Toc536188848"/>
       <w:r>
         <w:rPr>
           <w:rFonts w:ascii="Times New Roman" w:hAnsi="Times New Roman" w:cs="Times New Roman"/>
@@ -4190,7 +4249,7 @@
         </w:rPr>
         <w:t>Изменение теста</w:t>
       </w:r>
-      <w:bookmarkEnd w:id="9"/>
+      <w:bookmarkEnd w:id="8"/>
     </w:p>
     <w:p>
       <w:pPr>
@@ -4469,7 +4528,7 @@
           <w:lang w:val="ru-RU"/>
         </w:rPr>
       </w:pPr>
-      <w:bookmarkStart w:id="10" w:name="_Toc536188849"/>
+      <w:bookmarkStart w:id="9" w:name="_Toc536188849"/>
       <w:r>
         <w:rPr>
           <w:rFonts w:ascii="Times New Roman" w:hAnsi="Times New Roman" w:cs="Times New Roman"/>
@@ -4562,7 +4621,7 @@
         </w:rPr>
         <w:t>Удаление теста</w:t>
       </w:r>
-      <w:bookmarkEnd w:id="10"/>
+      <w:bookmarkEnd w:id="9"/>
     </w:p>
     <w:p>
       <w:pPr>
@@ -4907,7 +4966,7 @@
           <w:szCs w:val="28"/>
           <w:lang w:val="ru-RU"/>
         </w:rPr>
-        <w:t>Осторожно</w:t>
+        <w:t>П</w:t>
       </w:r>
       <w:r>
         <w:rPr>
@@ -4917,17 +4976,7 @@
           <w:szCs w:val="28"/>
           <w:lang w:val="ru-RU"/>
         </w:rPr>
-        <w:t xml:space="preserve">, </w:t>
-      </w:r>
-      <w:r>
-        <w:rPr>
-          <w:rFonts w:ascii="Times New Roman" w:hAnsi="Times New Roman" w:cs="Times New Roman"/>
-          <w:b/>
-          <w:sz w:val="28"/>
-          <w:szCs w:val="28"/>
-          <w:lang w:val="ru-RU"/>
-        </w:rPr>
-        <w:t>после удаления теста/предмета отменить данную операцию невозможно!</w:t>
+        <w:t>осле удаления теста отменить данную операцию невозможно!</w:t>
       </w:r>
     </w:p>
     <w:p>
@@ -4954,7 +5003,7 @@
           <w:lang w:val="ru-RU"/>
         </w:rPr>
       </w:pPr>
-      <w:bookmarkStart w:id="11" w:name="_Toc536188850"/>
+      <w:bookmarkStart w:id="10" w:name="_Toc536188850"/>
       <w:r>
         <w:rPr>
           <w:rFonts w:ascii="Times New Roman" w:hAnsi="Times New Roman" w:cs="Times New Roman"/>
@@ -4965,7 +5014,7 @@
         </w:rPr>
         <w:t>Прохождение теста</w:t>
       </w:r>
-      <w:bookmarkEnd w:id="11"/>
+      <w:bookmarkEnd w:id="10"/>
     </w:p>
     <w:p>
       <w:pPr>
@@ -5079,17 +5128,15 @@
         </w:rPr>
         <w:t xml:space="preserve">  Откроется форма выбора теста </w:t>
       </w:r>
-      <w:proofErr w:type="spellStart"/>
-      <w:r>
-        <w:rPr>
-          <w:rFonts w:ascii="Times New Roman" w:hAnsi="Times New Roman" w:cs="Times New Roman"/>
-          <w:sz w:val="28"/>
-          <w:szCs w:val="28"/>
-          <w:lang w:val="ru-RU"/>
-        </w:rPr>
-        <w:t>дял</w:t>
-      </w:r>
-      <w:proofErr w:type="spellEnd"/>
+      <w:r>
+        <w:rPr>
+          <w:rFonts w:ascii="Times New Roman" w:hAnsi="Times New Roman" w:cs="Times New Roman"/>
+          <w:sz w:val="28"/>
+          <w:szCs w:val="28"/>
+          <w:lang w:val="ru-RU"/>
+        </w:rPr>
+        <w:t>для</w:t>
+      </w:r>
       <w:r>
         <w:rPr>
           <w:rFonts w:ascii="Times New Roman" w:hAnsi="Times New Roman" w:cs="Times New Roman"/>
@@ -5197,7 +5244,34 @@
           <w:szCs w:val="28"/>
           <w:lang w:val="ru-RU"/>
         </w:rPr>
-        <w:t>После этого запуститься прохождения теста</w:t>
+        <w:t>После этого запустит</w:t>
+      </w:r>
+      <w:r>
+        <w:rPr>
+          <w:rFonts w:ascii="Times New Roman" w:hAnsi="Times New Roman" w:cs="Times New Roman"/>
+          <w:sz w:val="28"/>
+          <w:szCs w:val="28"/>
+          <w:lang w:val="ru-RU"/>
+        </w:rPr>
+        <w:t>ся</w:t>
+      </w:r>
+      <w:r>
+        <w:rPr>
+          <w:rFonts w:ascii="Times New Roman" w:hAnsi="Times New Roman" w:cs="Times New Roman"/>
+          <w:sz w:val="28"/>
+          <w:szCs w:val="28"/>
+          <w:lang w:val="ru-RU"/>
+        </w:rPr>
+        <w:t xml:space="preserve"> прохождение</w:t>
+      </w:r>
+      <w:r>
+        <w:rPr>
+          <w:rFonts w:ascii="Times New Roman" w:hAnsi="Times New Roman" w:cs="Times New Roman"/>
+          <w:sz w:val="28"/>
+          <w:szCs w:val="28"/>
+          <w:lang w:val="ru-RU"/>
+        </w:rPr>
+        <w:t xml:space="preserve"> теста</w:t>
       </w:r>
       <w:r>
         <w:rPr>
@@ -5233,27 +5307,25 @@
           <w:szCs w:val="28"/>
           <w:lang w:val="ru-RU"/>
         </w:rPr>
-        <w:t>Для ответа выберите ег</w:t>
-      </w:r>
-      <w:proofErr w:type="gramStart"/>
-      <w:r>
-        <w:rPr>
-          <w:rFonts w:ascii="Times New Roman" w:hAnsi="Times New Roman" w:cs="Times New Roman"/>
-          <w:sz w:val="28"/>
-          <w:szCs w:val="28"/>
-          <w:lang w:val="ru-RU"/>
-        </w:rPr>
-        <w:t>о(</w:t>
-      </w:r>
-      <w:proofErr w:type="gramEnd"/>
-      <w:r>
-        <w:rPr>
-          <w:rFonts w:ascii="Times New Roman" w:hAnsi="Times New Roman" w:cs="Times New Roman"/>
-          <w:sz w:val="28"/>
-          <w:szCs w:val="28"/>
-          <w:lang w:val="ru-RU"/>
-        </w:rPr>
-        <w:t xml:space="preserve">ответ) и нажмите на кнопку </w:t>
+        <w:t>Для ответа выберите его</w:t>
+      </w:r>
+      <w:r>
+        <w:rPr>
+          <w:rFonts w:ascii="Times New Roman" w:hAnsi="Times New Roman" w:cs="Times New Roman"/>
+          <w:sz w:val="28"/>
+          <w:szCs w:val="28"/>
+          <w:lang w:val="ru-RU"/>
+        </w:rPr>
+        <w:t xml:space="preserve"> </w:t>
+      </w:r>
+      <w:r>
+        <w:rPr>
+          <w:rFonts w:ascii="Times New Roman" w:hAnsi="Times New Roman" w:cs="Times New Roman"/>
+          <w:sz w:val="28"/>
+          <w:szCs w:val="28"/>
+          <w:lang w:val="ru-RU"/>
+        </w:rPr>
+        <w:t xml:space="preserve">(ответ) и нажмите на кнопку </w:t>
       </w:r>
       <w:r>
         <w:rPr>
@@ -6025,7 +6097,7 @@
           <w:lang w:val="ru-RU"/>
         </w:rPr>
       </w:pPr>
-      <w:bookmarkStart w:id="12" w:name="_Toc536188851"/>
+      <w:bookmarkStart w:id="11" w:name="_Toc536188851"/>
       <w:r>
         <w:rPr>
           <w:rFonts w:ascii="Times New Roman" w:hAnsi="Times New Roman" w:cs="Times New Roman"/>
@@ -6037,7 +6109,7 @@
         <w:lastRenderedPageBreak/>
         <w:t>Ошибки</w:t>
       </w:r>
-      <w:bookmarkEnd w:id="12"/>
+      <w:bookmarkEnd w:id="11"/>
     </w:p>
     <w:p>
       <w:pPr>
@@ -6052,7 +6124,7 @@
           <w:lang w:val="ru-RU"/>
         </w:rPr>
       </w:pPr>
-      <w:bookmarkStart w:id="13" w:name="_Toc536188852"/>
+      <w:bookmarkStart w:id="12" w:name="_Toc536188852"/>
       <w:r>
         <w:rPr>
           <w:rFonts w:ascii="Times New Roman" w:hAnsi="Times New Roman" w:cs="Times New Roman"/>
@@ -6073,7 +6145,7 @@
         </w:rPr>
         <w:t xml:space="preserve"> известных ошибок</w:t>
       </w:r>
-      <w:bookmarkEnd w:id="13"/>
+      <w:bookmarkEnd w:id="12"/>
     </w:p>
     <w:p>
       <w:pPr>
@@ -6213,6 +6285,8 @@
           <w:lang w:val="ru-RU"/>
         </w:rPr>
       </w:pPr>
+      <w:bookmarkStart w:id="13" w:name="_GoBack"/>
+      <w:bookmarkEnd w:id="13"/>
     </w:p>
     <w:p>
       <w:pPr>
@@ -7748,7 +7822,7 @@
   <a:extraClrSchemeLst/>
   <a:extLst>
     <a:ext uri="{05A4C25C-085E-4340-85A3-A5531E510DB2}">
-      <thm15:themeFamily xmlns="" xmlns:thm15="http://schemas.microsoft.com/office/thememl/2012/main" name="Office Theme" id="{62F939B6-93AF-4DB8-9C6B-D6C7DFDC589F}" vid="{4A3C46E8-61CC-4603-A589-7422A47A8E4A}"/>
+      <thm15:themeFamily xmlns:thm15="http://schemas.microsoft.com/office/thememl/2012/main" xmlns="" name="Office Theme" id="{62F939B6-93AF-4DB8-9C6B-D6C7DFDC589F}" vid="{4A3C46E8-61CC-4603-A589-7422A47A8E4A}"/>
     </a:ext>
   </a:extLst>
 </a:theme>
@@ -7759,7 +7833,7 @@
 </file>
 
 <file path=customXml/itemProps1.xml><?xml version="1.0" encoding="utf-8"?>
-<ds:datastoreItem xmlns:ds="http://schemas.openxmlformats.org/officeDocument/2006/customXml" ds:itemID="{89C361C8-D511-4F35-B88C-2314FF47A8FD}">
+<ds:datastoreItem xmlns:ds="http://schemas.openxmlformats.org/officeDocument/2006/customXml" ds:itemID="{F68B4F5B-136E-42A6-BAB8-1E66E872B116}">
   <ds:schemaRefs>
     <ds:schemaRef ds:uri="http://schemas.openxmlformats.org/officeDocument/2006/bibliography"/>
   </ds:schemaRefs>

</xml_diff>